<commit_message>
P3 de Entrega 3 Finalizada
</commit_message>
<xml_diff>
--- a/Practicas.docx
+++ b/Practicas.docx
@@ -3,6 +3,27 @@
 <w:document xmlns:wpc="http://schemas.microsoft.com/office/word/2010/wordprocessingCanvas" xmlns:cx="http://schemas.microsoft.com/office/drawing/2014/chartex" xmlns:cx1="http://schemas.microsoft.com/office/drawing/2015/9/8/chartex" xmlns:cx2="http://schemas.microsoft.com/office/drawing/2015/10/21/chartex" xmlns:cx3="http://schemas.microsoft.com/office/drawing/2016/5/9/chartex" xmlns:cx4="http://schemas.microsoft.com/office/drawing/2016/5/10/chartex" xmlns:cx5="http://schemas.microsoft.com/office/drawing/2016/5/11/chartex" xmlns:cx6="http://schemas.microsoft.com/office/drawing/2016/5/12/chartex" xmlns:cx7="http://schemas.microsoft.com/office/drawing/2016/5/13/chartex" xmlns:cx8="http://schemas.microsoft.com/office/drawing/2016/5/14/chartex" xmlns:mc="http://schemas.openxmlformats.org/markup-compatibility/2006" xmlns:aink="http://schemas.microsoft.com/office/drawing/2016/ink" xmlns:am3d="http://schemas.microsoft.com/office/drawing/2017/model3d" xmlns:o="urn:schemas-microsoft-com:office:office" xmlns:r="http://schemas.openxmlformats.org/officeDocument/2006/relationships" xmlns:m="http://schemas.openxmlformats.org/officeDocument/2006/math" xmlns:v="urn:schemas-microsoft-com:vml" xmlns:wp14="http://schemas.microsoft.com/office/word/2010/wordprocessingDrawing" xmlns:wp="http://schemas.openxmlformats.org/drawingml/2006/wordprocessingDrawing" xmlns:w10="urn:schemas-microsoft-com:office:word" xmlns:w="http://schemas.openxmlformats.org/wordprocessingml/2006/main" xmlns:w14="http://schemas.microsoft.com/office/word/2010/wordml" xmlns:w15="http://schemas.microsoft.com/office/word/2012/wordml" xmlns:w16cid="http://schemas.microsoft.com/office/word/2016/wordml/cid" xmlns:w16se="http://schemas.microsoft.com/office/word/2015/wordml/symex" xmlns:wpg="http://schemas.microsoft.com/office/word/2010/wordprocessingGroup" xmlns:wpi="http://schemas.microsoft.com/office/word/2010/wordprocessingInk" xmlns:wne="http://schemas.microsoft.com/office/word/2006/wordml" xmlns:wps="http://schemas.microsoft.com/office/word/2010/wordprocessingShape" mc:Ignorable="w14 w15 w16se w16cid wp14">
   <w:body>
     <w:p>
+      <w:pPr>
+        <w:pStyle w:val="Ttulo1"/>
+        <w:rPr>
+          <w:rStyle w:val="nfasis"/>
+          <w:sz w:val="52"/>
+        </w:rPr>
+      </w:pPr>
+      <w:r>
+        <w:rPr>
+          <w:rStyle w:val="nfasis"/>
+          <w:sz w:val="52"/>
+        </w:rPr>
+        <w:t>Entrega 3 – Filtro mediano</w:t>
+      </w:r>
+    </w:p>
+    <w:p>
+      <w:pPr>
+        <w:rPr>
+          <w:rStyle w:val="nfasis"/>
+        </w:rPr>
+      </w:pPr>
       <w:bookmarkStart w:id="0" w:name="_GoBack"/>
       <w:bookmarkEnd w:id="0"/>
     </w:p>
@@ -247,15 +268,15 @@
   <w:docDefaults>
     <w:rPrDefault>
       <w:rPr>
-        <w:rFonts w:asciiTheme="minorHAnsi" w:eastAsiaTheme="minorHAnsi" w:hAnsiTheme="minorHAnsi" w:cstheme="minorBidi"/>
-        <w:sz w:val="22"/>
-        <w:szCs w:val="22"/>
+        <w:rFonts w:asciiTheme="minorHAnsi" w:eastAsiaTheme="minorEastAsia" w:hAnsiTheme="minorHAnsi" w:cstheme="minorBidi"/>
+        <w:sz w:val="21"/>
+        <w:szCs w:val="21"/>
         <w:lang w:val="es-ES" w:eastAsia="en-US" w:bidi="ar-SA"/>
       </w:rPr>
     </w:rPrDefault>
     <w:pPrDefault>
       <w:pPr>
-        <w:spacing w:after="160" w:line="259" w:lineRule="auto"/>
+        <w:spacing w:after="200" w:line="288" w:lineRule="auto"/>
       </w:pPr>
     </w:pPrDefault>
   </w:docDefaults>
@@ -639,6 +660,218 @@
   <w:style w:type="paragraph" w:default="1" w:styleId="Normal">
     <w:name w:val="Normal"/>
     <w:qFormat/>
+    <w:rsid w:val="00ED6339"/>
+  </w:style>
+  <w:style w:type="paragraph" w:styleId="Ttulo1">
+    <w:name w:val="heading 1"/>
+    <w:basedOn w:val="Normal"/>
+    <w:next w:val="Normal"/>
+    <w:link w:val="Ttulo1Car"/>
+    <w:uiPriority w:val="9"/>
+    <w:qFormat/>
+    <w:rsid w:val="00ED6339"/>
+    <w:pPr>
+      <w:keepNext/>
+      <w:keepLines/>
+      <w:spacing w:before="360" w:after="40" w:line="240" w:lineRule="auto"/>
+      <w:outlineLvl w:val="0"/>
+    </w:pPr>
+    <w:rPr>
+      <w:rFonts w:asciiTheme="majorHAnsi" w:eastAsiaTheme="majorEastAsia" w:hAnsiTheme="majorHAnsi" w:cstheme="majorBidi"/>
+      <w:color w:val="538135" w:themeColor="accent6" w:themeShade="BF"/>
+      <w:sz w:val="40"/>
+      <w:szCs w:val="40"/>
+    </w:rPr>
+  </w:style>
+  <w:style w:type="paragraph" w:styleId="Ttulo2">
+    <w:name w:val="heading 2"/>
+    <w:basedOn w:val="Normal"/>
+    <w:next w:val="Normal"/>
+    <w:link w:val="Ttulo2Car"/>
+    <w:uiPriority w:val="9"/>
+    <w:semiHidden/>
+    <w:unhideWhenUsed/>
+    <w:qFormat/>
+    <w:rsid w:val="00ED6339"/>
+    <w:pPr>
+      <w:keepNext/>
+      <w:keepLines/>
+      <w:spacing w:before="80" w:after="0" w:line="240" w:lineRule="auto"/>
+      <w:outlineLvl w:val="1"/>
+    </w:pPr>
+    <w:rPr>
+      <w:rFonts w:asciiTheme="majorHAnsi" w:eastAsiaTheme="majorEastAsia" w:hAnsiTheme="majorHAnsi" w:cstheme="majorBidi"/>
+      <w:color w:val="538135" w:themeColor="accent6" w:themeShade="BF"/>
+      <w:sz w:val="28"/>
+      <w:szCs w:val="28"/>
+    </w:rPr>
+  </w:style>
+  <w:style w:type="paragraph" w:styleId="Ttulo3">
+    <w:name w:val="heading 3"/>
+    <w:basedOn w:val="Normal"/>
+    <w:next w:val="Normal"/>
+    <w:link w:val="Ttulo3Car"/>
+    <w:uiPriority w:val="9"/>
+    <w:semiHidden/>
+    <w:unhideWhenUsed/>
+    <w:qFormat/>
+    <w:rsid w:val="00ED6339"/>
+    <w:pPr>
+      <w:keepNext/>
+      <w:keepLines/>
+      <w:spacing w:before="80" w:after="0" w:line="240" w:lineRule="auto"/>
+      <w:outlineLvl w:val="2"/>
+    </w:pPr>
+    <w:rPr>
+      <w:rFonts w:asciiTheme="majorHAnsi" w:eastAsiaTheme="majorEastAsia" w:hAnsiTheme="majorHAnsi" w:cstheme="majorBidi"/>
+      <w:color w:val="538135" w:themeColor="accent6" w:themeShade="BF"/>
+      <w:sz w:val="24"/>
+      <w:szCs w:val="24"/>
+    </w:rPr>
+  </w:style>
+  <w:style w:type="paragraph" w:styleId="Ttulo4">
+    <w:name w:val="heading 4"/>
+    <w:basedOn w:val="Normal"/>
+    <w:next w:val="Normal"/>
+    <w:link w:val="Ttulo4Car"/>
+    <w:uiPriority w:val="9"/>
+    <w:semiHidden/>
+    <w:unhideWhenUsed/>
+    <w:qFormat/>
+    <w:rsid w:val="00ED6339"/>
+    <w:pPr>
+      <w:keepNext/>
+      <w:keepLines/>
+      <w:spacing w:before="80" w:after="0"/>
+      <w:outlineLvl w:val="3"/>
+    </w:pPr>
+    <w:rPr>
+      <w:rFonts w:asciiTheme="majorHAnsi" w:eastAsiaTheme="majorEastAsia" w:hAnsiTheme="majorHAnsi" w:cstheme="majorBidi"/>
+      <w:color w:val="70AD47" w:themeColor="accent6"/>
+      <w:sz w:val="22"/>
+      <w:szCs w:val="22"/>
+    </w:rPr>
+  </w:style>
+  <w:style w:type="paragraph" w:styleId="Ttulo5">
+    <w:name w:val="heading 5"/>
+    <w:basedOn w:val="Normal"/>
+    <w:next w:val="Normal"/>
+    <w:link w:val="Ttulo5Car"/>
+    <w:uiPriority w:val="9"/>
+    <w:semiHidden/>
+    <w:unhideWhenUsed/>
+    <w:qFormat/>
+    <w:rsid w:val="00ED6339"/>
+    <w:pPr>
+      <w:keepNext/>
+      <w:keepLines/>
+      <w:spacing w:before="40" w:after="0"/>
+      <w:outlineLvl w:val="4"/>
+    </w:pPr>
+    <w:rPr>
+      <w:rFonts w:asciiTheme="majorHAnsi" w:eastAsiaTheme="majorEastAsia" w:hAnsiTheme="majorHAnsi" w:cstheme="majorBidi"/>
+      <w:i/>
+      <w:iCs/>
+      <w:color w:val="70AD47" w:themeColor="accent6"/>
+      <w:sz w:val="22"/>
+      <w:szCs w:val="22"/>
+    </w:rPr>
+  </w:style>
+  <w:style w:type="paragraph" w:styleId="Ttulo6">
+    <w:name w:val="heading 6"/>
+    <w:basedOn w:val="Normal"/>
+    <w:next w:val="Normal"/>
+    <w:link w:val="Ttulo6Car"/>
+    <w:uiPriority w:val="9"/>
+    <w:semiHidden/>
+    <w:unhideWhenUsed/>
+    <w:qFormat/>
+    <w:rsid w:val="00ED6339"/>
+    <w:pPr>
+      <w:keepNext/>
+      <w:keepLines/>
+      <w:spacing w:before="40" w:after="0"/>
+      <w:outlineLvl w:val="5"/>
+    </w:pPr>
+    <w:rPr>
+      <w:rFonts w:asciiTheme="majorHAnsi" w:eastAsiaTheme="majorEastAsia" w:hAnsiTheme="majorHAnsi" w:cstheme="majorBidi"/>
+      <w:color w:val="70AD47" w:themeColor="accent6"/>
+    </w:rPr>
+  </w:style>
+  <w:style w:type="paragraph" w:styleId="Ttulo7">
+    <w:name w:val="heading 7"/>
+    <w:basedOn w:val="Normal"/>
+    <w:next w:val="Normal"/>
+    <w:link w:val="Ttulo7Car"/>
+    <w:uiPriority w:val="9"/>
+    <w:semiHidden/>
+    <w:unhideWhenUsed/>
+    <w:qFormat/>
+    <w:rsid w:val="00ED6339"/>
+    <w:pPr>
+      <w:keepNext/>
+      <w:keepLines/>
+      <w:spacing w:before="40" w:after="0"/>
+      <w:outlineLvl w:val="6"/>
+    </w:pPr>
+    <w:rPr>
+      <w:rFonts w:asciiTheme="majorHAnsi" w:eastAsiaTheme="majorEastAsia" w:hAnsiTheme="majorHAnsi" w:cstheme="majorBidi"/>
+      <w:b/>
+      <w:bCs/>
+      <w:color w:val="70AD47" w:themeColor="accent6"/>
+    </w:rPr>
+  </w:style>
+  <w:style w:type="paragraph" w:styleId="Ttulo8">
+    <w:name w:val="heading 8"/>
+    <w:basedOn w:val="Normal"/>
+    <w:next w:val="Normal"/>
+    <w:link w:val="Ttulo8Car"/>
+    <w:uiPriority w:val="9"/>
+    <w:semiHidden/>
+    <w:unhideWhenUsed/>
+    <w:qFormat/>
+    <w:rsid w:val="00ED6339"/>
+    <w:pPr>
+      <w:keepNext/>
+      <w:keepLines/>
+      <w:spacing w:before="40" w:after="0"/>
+      <w:outlineLvl w:val="7"/>
+    </w:pPr>
+    <w:rPr>
+      <w:rFonts w:asciiTheme="majorHAnsi" w:eastAsiaTheme="majorEastAsia" w:hAnsiTheme="majorHAnsi" w:cstheme="majorBidi"/>
+      <w:b/>
+      <w:bCs/>
+      <w:i/>
+      <w:iCs/>
+      <w:color w:val="70AD47" w:themeColor="accent6"/>
+      <w:sz w:val="20"/>
+      <w:szCs w:val="20"/>
+    </w:rPr>
+  </w:style>
+  <w:style w:type="paragraph" w:styleId="Ttulo9">
+    <w:name w:val="heading 9"/>
+    <w:basedOn w:val="Normal"/>
+    <w:next w:val="Normal"/>
+    <w:link w:val="Ttulo9Car"/>
+    <w:uiPriority w:val="9"/>
+    <w:semiHidden/>
+    <w:unhideWhenUsed/>
+    <w:qFormat/>
+    <w:rsid w:val="00ED6339"/>
+    <w:pPr>
+      <w:keepNext/>
+      <w:keepLines/>
+      <w:spacing w:before="40" w:after="0"/>
+      <w:outlineLvl w:val="8"/>
+    </w:pPr>
+    <w:rPr>
+      <w:rFonts w:asciiTheme="majorHAnsi" w:eastAsiaTheme="majorEastAsia" w:hAnsiTheme="majorHAnsi" w:cstheme="majorBidi"/>
+      <w:i/>
+      <w:iCs/>
+      <w:color w:val="70AD47" w:themeColor="accent6"/>
+      <w:sz w:val="20"/>
+      <w:szCs w:val="20"/>
+    </w:rPr>
   </w:style>
   <w:style w:type="character" w:default="1" w:styleId="Fuentedeprrafopredeter">
     <w:name w:val="Default Paragraph Font"/>
@@ -710,6 +943,399 @@
     <w:link w:val="Piedepgina"/>
     <w:uiPriority w:val="99"/>
     <w:rsid w:val="002D6D0F"/>
+  </w:style>
+  <w:style w:type="character" w:styleId="nfasis">
+    <w:name w:val="Emphasis"/>
+    <w:basedOn w:val="Fuentedeprrafopredeter"/>
+    <w:uiPriority w:val="20"/>
+    <w:qFormat/>
+    <w:rsid w:val="00ED6339"/>
+    <w:rPr>
+      <w:i/>
+      <w:iCs/>
+      <w:color w:val="70AD47" w:themeColor="accent6"/>
+    </w:rPr>
+  </w:style>
+  <w:style w:type="paragraph" w:styleId="Ttulo">
+    <w:name w:val="Title"/>
+    <w:basedOn w:val="Normal"/>
+    <w:next w:val="Normal"/>
+    <w:link w:val="TtuloCar"/>
+    <w:uiPriority w:val="10"/>
+    <w:qFormat/>
+    <w:rsid w:val="00ED6339"/>
+    <w:pPr>
+      <w:spacing w:after="0" w:line="240" w:lineRule="auto"/>
+      <w:contextualSpacing/>
+    </w:pPr>
+    <w:rPr>
+      <w:rFonts w:asciiTheme="majorHAnsi" w:eastAsiaTheme="majorEastAsia" w:hAnsiTheme="majorHAnsi" w:cstheme="majorBidi"/>
+      <w:color w:val="262626" w:themeColor="text1" w:themeTint="D9"/>
+      <w:spacing w:val="-15"/>
+      <w:sz w:val="96"/>
+      <w:szCs w:val="96"/>
+    </w:rPr>
+  </w:style>
+  <w:style w:type="character" w:customStyle="1" w:styleId="TtuloCar">
+    <w:name w:val="Título Car"/>
+    <w:basedOn w:val="Fuentedeprrafopredeter"/>
+    <w:link w:val="Ttulo"/>
+    <w:uiPriority w:val="10"/>
+    <w:rsid w:val="00ED6339"/>
+    <w:rPr>
+      <w:rFonts w:asciiTheme="majorHAnsi" w:eastAsiaTheme="majorEastAsia" w:hAnsiTheme="majorHAnsi" w:cstheme="majorBidi"/>
+      <w:color w:val="262626" w:themeColor="text1" w:themeTint="D9"/>
+      <w:spacing w:val="-15"/>
+      <w:sz w:val="96"/>
+      <w:szCs w:val="96"/>
+    </w:rPr>
+  </w:style>
+  <w:style w:type="character" w:customStyle="1" w:styleId="Ttulo1Car">
+    <w:name w:val="Título 1 Car"/>
+    <w:basedOn w:val="Fuentedeprrafopredeter"/>
+    <w:link w:val="Ttulo1"/>
+    <w:uiPriority w:val="9"/>
+    <w:rsid w:val="00ED6339"/>
+    <w:rPr>
+      <w:rFonts w:asciiTheme="majorHAnsi" w:eastAsiaTheme="majorEastAsia" w:hAnsiTheme="majorHAnsi" w:cstheme="majorBidi"/>
+      <w:color w:val="538135" w:themeColor="accent6" w:themeShade="BF"/>
+      <w:sz w:val="40"/>
+      <w:szCs w:val="40"/>
+    </w:rPr>
+  </w:style>
+  <w:style w:type="character" w:customStyle="1" w:styleId="Ttulo2Car">
+    <w:name w:val="Título 2 Car"/>
+    <w:basedOn w:val="Fuentedeprrafopredeter"/>
+    <w:link w:val="Ttulo2"/>
+    <w:uiPriority w:val="9"/>
+    <w:semiHidden/>
+    <w:rsid w:val="00ED6339"/>
+    <w:rPr>
+      <w:rFonts w:asciiTheme="majorHAnsi" w:eastAsiaTheme="majorEastAsia" w:hAnsiTheme="majorHAnsi" w:cstheme="majorBidi"/>
+      <w:color w:val="538135" w:themeColor="accent6" w:themeShade="BF"/>
+      <w:sz w:val="28"/>
+      <w:szCs w:val="28"/>
+    </w:rPr>
+  </w:style>
+  <w:style w:type="character" w:customStyle="1" w:styleId="Ttulo3Car">
+    <w:name w:val="Título 3 Car"/>
+    <w:basedOn w:val="Fuentedeprrafopredeter"/>
+    <w:link w:val="Ttulo3"/>
+    <w:uiPriority w:val="9"/>
+    <w:semiHidden/>
+    <w:rsid w:val="00ED6339"/>
+    <w:rPr>
+      <w:rFonts w:asciiTheme="majorHAnsi" w:eastAsiaTheme="majorEastAsia" w:hAnsiTheme="majorHAnsi" w:cstheme="majorBidi"/>
+      <w:color w:val="538135" w:themeColor="accent6" w:themeShade="BF"/>
+      <w:sz w:val="24"/>
+      <w:szCs w:val="24"/>
+    </w:rPr>
+  </w:style>
+  <w:style w:type="character" w:customStyle="1" w:styleId="Ttulo4Car">
+    <w:name w:val="Título 4 Car"/>
+    <w:basedOn w:val="Fuentedeprrafopredeter"/>
+    <w:link w:val="Ttulo4"/>
+    <w:uiPriority w:val="9"/>
+    <w:semiHidden/>
+    <w:rsid w:val="00ED6339"/>
+    <w:rPr>
+      <w:rFonts w:asciiTheme="majorHAnsi" w:eastAsiaTheme="majorEastAsia" w:hAnsiTheme="majorHAnsi" w:cstheme="majorBidi"/>
+      <w:color w:val="70AD47" w:themeColor="accent6"/>
+      <w:sz w:val="22"/>
+      <w:szCs w:val="22"/>
+    </w:rPr>
+  </w:style>
+  <w:style w:type="character" w:customStyle="1" w:styleId="Ttulo5Car">
+    <w:name w:val="Título 5 Car"/>
+    <w:basedOn w:val="Fuentedeprrafopredeter"/>
+    <w:link w:val="Ttulo5"/>
+    <w:uiPriority w:val="9"/>
+    <w:semiHidden/>
+    <w:rsid w:val="00ED6339"/>
+    <w:rPr>
+      <w:rFonts w:asciiTheme="majorHAnsi" w:eastAsiaTheme="majorEastAsia" w:hAnsiTheme="majorHAnsi" w:cstheme="majorBidi"/>
+      <w:i/>
+      <w:iCs/>
+      <w:color w:val="70AD47" w:themeColor="accent6"/>
+      <w:sz w:val="22"/>
+      <w:szCs w:val="22"/>
+    </w:rPr>
+  </w:style>
+  <w:style w:type="character" w:customStyle="1" w:styleId="Ttulo6Car">
+    <w:name w:val="Título 6 Car"/>
+    <w:basedOn w:val="Fuentedeprrafopredeter"/>
+    <w:link w:val="Ttulo6"/>
+    <w:uiPriority w:val="9"/>
+    <w:semiHidden/>
+    <w:rsid w:val="00ED6339"/>
+    <w:rPr>
+      <w:rFonts w:asciiTheme="majorHAnsi" w:eastAsiaTheme="majorEastAsia" w:hAnsiTheme="majorHAnsi" w:cstheme="majorBidi"/>
+      <w:color w:val="70AD47" w:themeColor="accent6"/>
+    </w:rPr>
+  </w:style>
+  <w:style w:type="character" w:customStyle="1" w:styleId="Ttulo7Car">
+    <w:name w:val="Título 7 Car"/>
+    <w:basedOn w:val="Fuentedeprrafopredeter"/>
+    <w:link w:val="Ttulo7"/>
+    <w:uiPriority w:val="9"/>
+    <w:semiHidden/>
+    <w:rsid w:val="00ED6339"/>
+    <w:rPr>
+      <w:rFonts w:asciiTheme="majorHAnsi" w:eastAsiaTheme="majorEastAsia" w:hAnsiTheme="majorHAnsi" w:cstheme="majorBidi"/>
+      <w:b/>
+      <w:bCs/>
+      <w:color w:val="70AD47" w:themeColor="accent6"/>
+    </w:rPr>
+  </w:style>
+  <w:style w:type="character" w:customStyle="1" w:styleId="Ttulo8Car">
+    <w:name w:val="Título 8 Car"/>
+    <w:basedOn w:val="Fuentedeprrafopredeter"/>
+    <w:link w:val="Ttulo8"/>
+    <w:uiPriority w:val="9"/>
+    <w:semiHidden/>
+    <w:rsid w:val="00ED6339"/>
+    <w:rPr>
+      <w:rFonts w:asciiTheme="majorHAnsi" w:eastAsiaTheme="majorEastAsia" w:hAnsiTheme="majorHAnsi" w:cstheme="majorBidi"/>
+      <w:b/>
+      <w:bCs/>
+      <w:i/>
+      <w:iCs/>
+      <w:color w:val="70AD47" w:themeColor="accent6"/>
+      <w:sz w:val="20"/>
+      <w:szCs w:val="20"/>
+    </w:rPr>
+  </w:style>
+  <w:style w:type="character" w:customStyle="1" w:styleId="Ttulo9Car">
+    <w:name w:val="Título 9 Car"/>
+    <w:basedOn w:val="Fuentedeprrafopredeter"/>
+    <w:link w:val="Ttulo9"/>
+    <w:uiPriority w:val="9"/>
+    <w:semiHidden/>
+    <w:rsid w:val="00ED6339"/>
+    <w:rPr>
+      <w:rFonts w:asciiTheme="majorHAnsi" w:eastAsiaTheme="majorEastAsia" w:hAnsiTheme="majorHAnsi" w:cstheme="majorBidi"/>
+      <w:i/>
+      <w:iCs/>
+      <w:color w:val="70AD47" w:themeColor="accent6"/>
+      <w:sz w:val="20"/>
+      <w:szCs w:val="20"/>
+    </w:rPr>
+  </w:style>
+  <w:style w:type="paragraph" w:styleId="Descripcin">
+    <w:name w:val="caption"/>
+    <w:basedOn w:val="Normal"/>
+    <w:next w:val="Normal"/>
+    <w:uiPriority w:val="35"/>
+    <w:semiHidden/>
+    <w:unhideWhenUsed/>
+    <w:qFormat/>
+    <w:rsid w:val="00ED6339"/>
+    <w:pPr>
+      <w:spacing w:line="240" w:lineRule="auto"/>
+    </w:pPr>
+    <w:rPr>
+      <w:b/>
+      <w:bCs/>
+      <w:smallCaps/>
+      <w:color w:val="595959" w:themeColor="text1" w:themeTint="A6"/>
+    </w:rPr>
+  </w:style>
+  <w:style w:type="paragraph" w:styleId="Subttulo">
+    <w:name w:val="Subtitle"/>
+    <w:basedOn w:val="Normal"/>
+    <w:next w:val="Normal"/>
+    <w:link w:val="SubttuloCar"/>
+    <w:uiPriority w:val="11"/>
+    <w:qFormat/>
+    <w:rsid w:val="00ED6339"/>
+    <w:pPr>
+      <w:numPr>
+        <w:ilvl w:val="1"/>
+      </w:numPr>
+      <w:spacing w:line="240" w:lineRule="auto"/>
+    </w:pPr>
+    <w:rPr>
+      <w:rFonts w:asciiTheme="majorHAnsi" w:eastAsiaTheme="majorEastAsia" w:hAnsiTheme="majorHAnsi" w:cstheme="majorBidi"/>
+      <w:sz w:val="30"/>
+      <w:szCs w:val="30"/>
+    </w:rPr>
+  </w:style>
+  <w:style w:type="character" w:customStyle="1" w:styleId="SubttuloCar">
+    <w:name w:val="Subtítulo Car"/>
+    <w:basedOn w:val="Fuentedeprrafopredeter"/>
+    <w:link w:val="Subttulo"/>
+    <w:uiPriority w:val="11"/>
+    <w:rsid w:val="00ED6339"/>
+    <w:rPr>
+      <w:rFonts w:asciiTheme="majorHAnsi" w:eastAsiaTheme="majorEastAsia" w:hAnsiTheme="majorHAnsi" w:cstheme="majorBidi"/>
+      <w:sz w:val="30"/>
+      <w:szCs w:val="30"/>
+    </w:rPr>
+  </w:style>
+  <w:style w:type="character" w:styleId="Textoennegrita">
+    <w:name w:val="Strong"/>
+    <w:basedOn w:val="Fuentedeprrafopredeter"/>
+    <w:uiPriority w:val="22"/>
+    <w:qFormat/>
+    <w:rsid w:val="00ED6339"/>
+    <w:rPr>
+      <w:b/>
+      <w:bCs/>
+    </w:rPr>
+  </w:style>
+  <w:style w:type="paragraph" w:styleId="Sinespaciado">
+    <w:name w:val="No Spacing"/>
+    <w:uiPriority w:val="1"/>
+    <w:qFormat/>
+    <w:rsid w:val="00ED6339"/>
+    <w:pPr>
+      <w:spacing w:after="0" w:line="240" w:lineRule="auto"/>
+    </w:pPr>
+  </w:style>
+  <w:style w:type="paragraph" w:styleId="Cita">
+    <w:name w:val="Quote"/>
+    <w:basedOn w:val="Normal"/>
+    <w:next w:val="Normal"/>
+    <w:link w:val="CitaCar"/>
+    <w:uiPriority w:val="29"/>
+    <w:qFormat/>
+    <w:rsid w:val="00ED6339"/>
+    <w:pPr>
+      <w:spacing w:before="160"/>
+      <w:ind w:left="720" w:right="720"/>
+      <w:jc w:val="center"/>
+    </w:pPr>
+    <w:rPr>
+      <w:i/>
+      <w:iCs/>
+      <w:color w:val="262626" w:themeColor="text1" w:themeTint="D9"/>
+    </w:rPr>
+  </w:style>
+  <w:style w:type="character" w:customStyle="1" w:styleId="CitaCar">
+    <w:name w:val="Cita Car"/>
+    <w:basedOn w:val="Fuentedeprrafopredeter"/>
+    <w:link w:val="Cita"/>
+    <w:uiPriority w:val="29"/>
+    <w:rsid w:val="00ED6339"/>
+    <w:rPr>
+      <w:i/>
+      <w:iCs/>
+      <w:color w:val="262626" w:themeColor="text1" w:themeTint="D9"/>
+    </w:rPr>
+  </w:style>
+  <w:style w:type="paragraph" w:styleId="Citadestacada">
+    <w:name w:val="Intense Quote"/>
+    <w:basedOn w:val="Normal"/>
+    <w:next w:val="Normal"/>
+    <w:link w:val="CitadestacadaCar"/>
+    <w:uiPriority w:val="30"/>
+    <w:qFormat/>
+    <w:rsid w:val="00ED6339"/>
+    <w:pPr>
+      <w:spacing w:before="160" w:after="160" w:line="264" w:lineRule="auto"/>
+      <w:ind w:left="720" w:right="720"/>
+      <w:jc w:val="center"/>
+    </w:pPr>
+    <w:rPr>
+      <w:rFonts w:asciiTheme="majorHAnsi" w:eastAsiaTheme="majorEastAsia" w:hAnsiTheme="majorHAnsi" w:cstheme="majorBidi"/>
+      <w:i/>
+      <w:iCs/>
+      <w:color w:val="70AD47" w:themeColor="accent6"/>
+      <w:sz w:val="32"/>
+      <w:szCs w:val="32"/>
+    </w:rPr>
+  </w:style>
+  <w:style w:type="character" w:customStyle="1" w:styleId="CitadestacadaCar">
+    <w:name w:val="Cita destacada Car"/>
+    <w:basedOn w:val="Fuentedeprrafopredeter"/>
+    <w:link w:val="Citadestacada"/>
+    <w:uiPriority w:val="30"/>
+    <w:rsid w:val="00ED6339"/>
+    <w:rPr>
+      <w:rFonts w:asciiTheme="majorHAnsi" w:eastAsiaTheme="majorEastAsia" w:hAnsiTheme="majorHAnsi" w:cstheme="majorBidi"/>
+      <w:i/>
+      <w:iCs/>
+      <w:color w:val="70AD47" w:themeColor="accent6"/>
+      <w:sz w:val="32"/>
+      <w:szCs w:val="32"/>
+    </w:rPr>
+  </w:style>
+  <w:style w:type="character" w:styleId="nfasissutil">
+    <w:name w:val="Subtle Emphasis"/>
+    <w:basedOn w:val="Fuentedeprrafopredeter"/>
+    <w:uiPriority w:val="19"/>
+    <w:qFormat/>
+    <w:rsid w:val="00ED6339"/>
+    <w:rPr>
+      <w:i/>
+      <w:iCs/>
+    </w:rPr>
+  </w:style>
+  <w:style w:type="character" w:styleId="nfasisintenso">
+    <w:name w:val="Intense Emphasis"/>
+    <w:basedOn w:val="Fuentedeprrafopredeter"/>
+    <w:uiPriority w:val="21"/>
+    <w:qFormat/>
+    <w:rsid w:val="00ED6339"/>
+    <w:rPr>
+      <w:b/>
+      <w:bCs/>
+      <w:i/>
+      <w:iCs/>
+    </w:rPr>
+  </w:style>
+  <w:style w:type="character" w:styleId="Referenciasutil">
+    <w:name w:val="Subtle Reference"/>
+    <w:basedOn w:val="Fuentedeprrafopredeter"/>
+    <w:uiPriority w:val="31"/>
+    <w:qFormat/>
+    <w:rsid w:val="00ED6339"/>
+    <w:rPr>
+      <w:smallCaps/>
+      <w:color w:val="595959" w:themeColor="text1" w:themeTint="A6"/>
+    </w:rPr>
+  </w:style>
+  <w:style w:type="character" w:styleId="Referenciaintensa">
+    <w:name w:val="Intense Reference"/>
+    <w:basedOn w:val="Fuentedeprrafopredeter"/>
+    <w:uiPriority w:val="32"/>
+    <w:qFormat/>
+    <w:rsid w:val="00ED6339"/>
+    <w:rPr>
+      <w:b/>
+      <w:bCs/>
+      <w:smallCaps/>
+      <w:color w:val="70AD47" w:themeColor="accent6"/>
+    </w:rPr>
+  </w:style>
+  <w:style w:type="character" w:styleId="Ttulodellibro">
+    <w:name w:val="Book Title"/>
+    <w:basedOn w:val="Fuentedeprrafopredeter"/>
+    <w:uiPriority w:val="33"/>
+    <w:qFormat/>
+    <w:rsid w:val="00ED6339"/>
+    <w:rPr>
+      <w:b/>
+      <w:bCs/>
+      <w:caps w:val="0"/>
+      <w:smallCaps/>
+      <w:spacing w:val="7"/>
+      <w:sz w:val="21"/>
+      <w:szCs w:val="21"/>
+    </w:rPr>
+  </w:style>
+  <w:style w:type="paragraph" w:styleId="TtuloTDC">
+    <w:name w:val="TOC Heading"/>
+    <w:basedOn w:val="Ttulo1"/>
+    <w:next w:val="Normal"/>
+    <w:uiPriority w:val="39"/>
+    <w:semiHidden/>
+    <w:unhideWhenUsed/>
+    <w:qFormat/>
+    <w:rsid w:val="00ED6339"/>
+    <w:pPr>
+      <w:outlineLvl w:val="9"/>
+    </w:pPr>
   </w:style>
 </w:styles>
 </file>

</xml_diff>